<commit_message>
INFORME part 2 completa
</commit_message>
<xml_diff>
--- a/Informe.docx
+++ b/Informe.docx
@@ -567,7 +567,76 @@
       <w:pPr>
         <w:pStyle w:val="Prrafodelista"/>
       </w:pPr>
-    </w:p>
+      <w:r>
+        <w:lastRenderedPageBreak/>
+        <w:t xml:space="preserve">9. Acá se puede evidenciar </w:t>
+      </w:r>
+      <w:r>
+        <w:t xml:space="preserve">que se hace </w:t>
+      </w:r>
+      <w:proofErr w:type="spellStart"/>
+      <w:r>
+        <w:t>merge</w:t>
+      </w:r>
+      <w:proofErr w:type="spellEnd"/>
+      <w:r>
+        <w:t xml:space="preserve"> a ambas ramas donde dice Merge Branch</w:t>
+      </w:r>
+    </w:p>
+    <w:p>
+      <w:pPr>
+        <w:pStyle w:val="Prrafodelista"/>
+      </w:pPr>
+      <w:r>
+        <w:drawing>
+          <wp:inline distT="0" distB="0" distL="0" distR="0" wp14:anchorId="0C58BB23" wp14:editId="7F28888C">
+            <wp:extent cx="5612130" cy="978535"/>
+            <wp:effectExtent l="0" t="0" r="7620" b="0"/>
+            <wp:docPr id="159426518" name="Imagen 1" descr="Captura de pantalla de un celular&#10;&#10;El contenido generado por IA puede ser incorrecto."/>
+            <wp:cNvGraphicFramePr>
+              <a:graphicFrameLocks xmlns:a="http://schemas.openxmlformats.org/drawingml/2006/main" noChangeAspect="1"/>
+            </wp:cNvGraphicFramePr>
+            <a:graphic xmlns:a="http://schemas.openxmlformats.org/drawingml/2006/main">
+              <a:graphicData uri="http://schemas.openxmlformats.org/drawingml/2006/picture">
+                <pic:pic xmlns:pic="http://schemas.openxmlformats.org/drawingml/2006/picture">
+                  <pic:nvPicPr>
+                    <pic:cNvPr id="159426518" name="Imagen 1" descr="Captura de pantalla de un celular&#10;&#10;El contenido generado por IA puede ser incorrecto."/>
+                    <pic:cNvPicPr/>
+                  </pic:nvPicPr>
+                  <pic:blipFill>
+                    <a:blip r:embed="rId14"/>
+                    <a:stretch>
+                      <a:fillRect/>
+                    </a:stretch>
+                  </pic:blipFill>
+                  <pic:spPr>
+                    <a:xfrm>
+                      <a:off x="0" y="0"/>
+                      <a:ext cx="5612130" cy="978535"/>
+                    </a:xfrm>
+                    <a:prstGeom prst="rect">
+                      <a:avLst/>
+                    </a:prstGeom>
+                  </pic:spPr>
+                </pic:pic>
+              </a:graphicData>
+            </a:graphic>
+          </wp:inline>
+        </w:drawing>
+      </w:r>
+    </w:p>
+    <w:p>
+      <w:pPr>
+        <w:pStyle w:val="Prrafodelista"/>
+      </w:pPr>
+    </w:p>
+    <w:p>
+      <w:r>
+        <w:t>PARTE 3</w:t>
+      </w:r>
+    </w:p>
+    <w:p/>
+    <w:p/>
     <w:sectPr>
       <w:pgSz w:w="12240" w:h="15840"/>
       <w:pgMar w:top="1417" w:right="1701" w:bottom="1417" w:left="1701" w:header="708" w:footer="708" w:gutter="0"/>

</xml_diff>